<commit_message>
Updating releases for second delivery
</commit_message>
<xml_diff>
--- a/Segunda Entrega/Tecnologías y protocolos adyacentes a Apache Marmotta.docx
+++ b/Segunda Entrega/Tecnologías y protocolos adyacentes a Apache Marmotta.docx
@@ -5,59 +5,12 @@
     <w:p>
       <w:pPr>
         <w:pStyle w:val="Ttulo1"/>
-        <w:rPr>
-          <w:lang w:val="es-MX"/>
-        </w:rPr>
-      </w:pPr>
-      <w:r>
-        <w:rPr>
-          <w:lang w:val="es-MX"/>
-        </w:rPr>
-        <w:t>Tecnologías y protocolos adyacentes a Apache Marmotta.</w:t>
-      </w:r>
-    </w:p>
-    <w:p>
-      <w:pPr>
-        <w:rPr>
-          <w:lang w:val="es-MX"/>
-        </w:rPr>
-      </w:pPr>
-    </w:p>
-    <w:p>
-      <w:pPr>
-        <w:jc w:val="both"/>
-        <w:rPr>
-          <w:lang w:val="es-MX"/>
-        </w:rPr>
-      </w:pPr>
-      <w:r>
+        <w:jc w:val="center"/>
         <w:rPr>
           <w:b/>
           <w:bCs/>
           <w:lang w:val="es-MX"/>
         </w:rPr>
-        <w:t>Objetivo:</w:t>
-      </w:r>
-      <w:r>
-        <w:rPr>
-          <w:lang w:val="es-MX"/>
-        </w:rPr>
-        <w:t xml:space="preserve"> </w:t>
-      </w:r>
-      <w:r>
-        <w:rPr>
-          <w:lang w:val="es-MX"/>
-        </w:rPr>
-        <w:t>Comprender cómo es que Apache Marmotta funciona al estudiar su código fuente además de qué protocolos emplea para su funcionamiento.</w:t>
-      </w:r>
-    </w:p>
-    <w:p>
-      <w:pPr>
-        <w:spacing w:after="0"/>
-        <w:jc w:val="both"/>
-        <w:rPr>
-          <w:lang w:val="es-MX"/>
-        </w:rPr>
       </w:pPr>
       <w:r>
         <w:rPr>
@@ -65,19 +18,107 @@
           <w:bCs/>
           <w:lang w:val="es-MX"/>
         </w:rPr>
+        <w:t>Tecnologías y protocolos adyacentes a Apache Marmotta.</w:t>
+      </w:r>
+    </w:p>
+    <w:p>
+      <w:pPr>
+        <w:rPr>
+          <w:lang w:val="es-MX"/>
+        </w:rPr>
+      </w:pPr>
+    </w:p>
+    <w:p>
+      <w:pPr>
+        <w:jc w:val="both"/>
+        <w:rPr>
+          <w:lang w:val="es-MX"/>
+        </w:rPr>
+      </w:pPr>
+      <w:r>
+        <w:rPr>
+          <w:b/>
+          <w:bCs/>
+          <w:lang w:val="es-MX"/>
+        </w:rPr>
+        <w:t>Objetivo:</w:t>
+      </w:r>
+      <w:r>
+        <w:rPr>
+          <w:lang w:val="es-MX"/>
+        </w:rPr>
+        <w:t xml:space="preserve"> Comprender cómo </w:t>
+      </w:r>
+      <w:r>
+        <w:rPr>
+          <w:lang w:val="es-MX"/>
+        </w:rPr>
+        <w:t>funciona</w:t>
+      </w:r>
+      <w:r>
+        <w:rPr>
+          <w:lang w:val="es-MX"/>
+        </w:rPr>
+        <w:t xml:space="preserve"> Apache Marmotta </w:t>
+      </w:r>
+      <w:r>
+        <w:rPr>
+          <w:lang w:val="es-MX"/>
+        </w:rPr>
+        <w:t>mediante el análisis de su código</w:t>
+      </w:r>
+      <w:r>
+        <w:rPr>
+          <w:lang w:val="es-MX"/>
+        </w:rPr>
+        <w:t xml:space="preserve"> fuente </w:t>
+      </w:r>
+      <w:r>
+        <w:rPr>
+          <w:lang w:val="es-MX"/>
+        </w:rPr>
+        <w:t xml:space="preserve">y sus </w:t>
+      </w:r>
+      <w:r>
+        <w:rPr>
+          <w:lang w:val="es-MX"/>
+        </w:rPr>
+        <w:t xml:space="preserve">protocolos </w:t>
+      </w:r>
+      <w:r>
+        <w:rPr>
+          <w:lang w:val="es-MX"/>
+        </w:rPr>
+        <w:t xml:space="preserve">de </w:t>
+      </w:r>
+      <w:r>
+        <w:rPr>
+          <w:lang w:val="es-MX"/>
+        </w:rPr>
+        <w:t>funcionamiento.</w:t>
+      </w:r>
+    </w:p>
+    <w:p>
+      <w:pPr>
+        <w:spacing w:after="0"/>
+        <w:jc w:val="both"/>
+        <w:rPr>
+          <w:lang w:val="es-MX"/>
+        </w:rPr>
+      </w:pPr>
+      <w:r>
+        <w:rPr>
+          <w:b/>
+          <w:bCs/>
+          <w:lang w:val="es-MX"/>
+        </w:rPr>
         <w:t>Resultados:</w:t>
       </w:r>
       <w:r>
         <w:rPr>
           <w:lang w:val="es-MX"/>
         </w:rPr>
-        <w:t xml:space="preserve"> </w:t>
-      </w:r>
-      <w:r>
-        <w:rPr>
-          <w:lang w:val="es-MX"/>
-        </w:rPr>
-        <w:t>Diagramas que describan los elementos más generales que permiten que Apache Marmotta funcione.</w:t>
+        <w:t xml:space="preserve"> Diagramas que describan los elementos más generales que permiten que Apache Marmotta funcione.</w:t>
       </w:r>
     </w:p>
     <w:p>
@@ -546,7 +587,7 @@
         <w:rPr>
           <w:lang w:val="es-MX"/>
         </w:rPr>
-        <w:t>Capa de la interfaz de usuario</w:t>
+        <w:t>Capa de interfaz de usuario</w:t>
       </w:r>
       <w:r>
         <w:rPr>
@@ -559,7 +600,31 @@
           <w:lang w:val="es-MX"/>
         </w:rPr>
         <w:lastRenderedPageBreak/>
-        <w:t>usuario solo es para interfaces de administración y desarrollo, por lo que no está dirigido para los usuarios finales. Tecnologías usadas:</w:t>
+        <w:t>usuario solo es para interfaces de administración y desarrollo, por lo que no está dirigido para los usuarios finales.</w:t>
+      </w:r>
+      <w:r>
+        <w:rPr>
+          <w:lang w:val="es-MX"/>
+        </w:rPr>
+        <w:t xml:space="preserve"> Las t</w:t>
+      </w:r>
+      <w:r>
+        <w:rPr>
+          <w:lang w:val="es-MX"/>
+        </w:rPr>
+        <w:t>ecnologías usadas</w:t>
+      </w:r>
+      <w:r>
+        <w:rPr>
+          <w:lang w:val="es-MX"/>
+        </w:rPr>
+        <w:t xml:space="preserve"> en esta capa son</w:t>
+      </w:r>
+      <w:r>
+        <w:rPr>
+          <w:lang w:val="es-MX"/>
+        </w:rPr>
+        <w:t>:</w:t>
       </w:r>
     </w:p>
     <w:p>
@@ -638,39 +703,43 @@
         </w:rPr>
         <w:t xml:space="preserve">: La capa ofrece servicios web tipo REST para acceder a las funcionalidades del servidor. Dichos servicios Web usan y generan </w:t>
       </w:r>
+      <w:r>
+        <w:rPr>
+          <w:lang w:val="es-MX"/>
+        </w:rPr>
+        <w:t xml:space="preserve">archivos </w:t>
+      </w:r>
+      <w:r>
+        <w:rPr>
+          <w:lang w:val="es-MX"/>
+        </w:rPr>
+        <w:t xml:space="preserve">JSON y/o datos tipo RDF. En Marmotta se usan JAX-RS y </w:t>
+      </w:r>
       <w:proofErr w:type="spellStart"/>
       <w:r>
         <w:rPr>
           <w:lang w:val="es-MX"/>
         </w:rPr>
-        <w:t>JSONs</w:t>
+        <w:t>RESTeasy</w:t>
       </w:r>
       <w:proofErr w:type="spellEnd"/>
       <w:r>
         <w:rPr>
           <w:lang w:val="es-MX"/>
         </w:rPr>
-        <w:t xml:space="preserve"> y/o datos tipo RDF. En Marmotta se usan JAX-RS y </w:t>
-      </w:r>
-      <w:proofErr w:type="spellStart"/>
-      <w:r>
-        <w:rPr>
-          <w:lang w:val="es-MX"/>
-        </w:rPr>
-        <w:t>RESTeasy</w:t>
-      </w:r>
-      <w:proofErr w:type="spellEnd"/>
-      <w:r>
-        <w:rPr>
-          <w:lang w:val="es-MX"/>
-        </w:rPr>
         <w:t xml:space="preserve"> para implementar los servicios web.</w:t>
       </w:r>
       <w:r>
         <w:rPr>
           <w:lang w:val="es-MX"/>
         </w:rPr>
-        <w:t xml:space="preserve"> Tecnologías usadas:</w:t>
+        <w:t xml:space="preserve"> </w:t>
+      </w:r>
+      <w:r>
+        <w:rPr>
+          <w:lang w:val="es-MX"/>
+        </w:rPr>
+        <w:t>Así las tecnologías usadas en esta capa son:</w:t>
       </w:r>
     </w:p>
     <w:p>
@@ -746,7 +815,25 @@
         <w:rPr>
           <w:lang w:val="es-MX"/>
         </w:rPr>
-        <w:t>Capa de Servicio</w:t>
+        <w:t xml:space="preserve">Capa de </w:t>
+      </w:r>
+      <w:r>
+        <w:rPr>
+          <w:lang w:val="es-MX"/>
+        </w:rPr>
+        <w:t>s</w:t>
+      </w:r>
+      <w:r>
+        <w:rPr>
+          <w:lang w:val="es-MX"/>
+        </w:rPr>
+        <w:t>ervicio</w:t>
+      </w:r>
+      <w:r>
+        <w:rPr>
+          <w:lang w:val="es-MX"/>
+        </w:rPr>
+        <w:t>s</w:t>
       </w:r>
       <w:r>
         <w:rPr>
@@ -758,7 +845,31 @@
         <w:rPr>
           <w:lang w:val="es-MX"/>
         </w:rPr>
-        <w:t xml:space="preserve"> Tecnologías usadas:</w:t>
+        <w:t xml:space="preserve"> </w:t>
+      </w:r>
+      <w:r>
+        <w:rPr>
+          <w:lang w:val="es-MX"/>
+        </w:rPr>
+        <w:t xml:space="preserve">Por </w:t>
+      </w:r>
+      <w:r>
+        <w:rPr>
+          <w:lang w:val="es-MX"/>
+        </w:rPr>
+        <w:t>tanto,</w:t>
+      </w:r>
+      <w:r>
+        <w:rPr>
+          <w:lang w:val="es-MX"/>
+        </w:rPr>
+        <w:t xml:space="preserve"> la tecnología usada es</w:t>
+      </w:r>
+      <w:r>
+        <w:rPr>
+          <w:lang w:val="es-MX"/>
+        </w:rPr>
+        <w:t>:</w:t>
       </w:r>
     </w:p>
     <w:p>
@@ -779,6 +890,60 @@
         </w:rPr>
         <w:t>CDI / WELD</w:t>
       </w:r>
+      <w:r>
+        <w:rPr>
+          <w:lang w:val="es-MX"/>
+        </w:rPr>
+        <w:t xml:space="preserve">: Es un </w:t>
+      </w:r>
+      <w:proofErr w:type="spellStart"/>
+      <w:r>
+        <w:rPr>
+          <w:i/>
+          <w:iCs/>
+          <w:lang w:val="es-MX"/>
+        </w:rPr>
+        <w:t>framework</w:t>
+      </w:r>
+      <w:proofErr w:type="spellEnd"/>
+      <w:r>
+        <w:rPr>
+          <w:lang w:val="es-MX"/>
+        </w:rPr>
+        <w:t xml:space="preserve"> implementado en Java desde la versión 6 el cual resuelve dependencias entre servicios que están dentro del estándar JEE. Este mecanismo permite administrar el ciclo de vida de componentes </w:t>
+      </w:r>
+      <w:r>
+        <w:rPr>
+          <w:lang w:val="es-MX"/>
+        </w:rPr>
+        <w:t>e inyectar</w:t>
+      </w:r>
+      <w:r>
+        <w:rPr>
+          <w:rStyle w:val="Refdenotaalpie"/>
+          <w:lang w:val="es-MX"/>
+        </w:rPr>
+        <w:footnoteReference w:id="2"/>
+      </w:r>
+      <w:r>
+        <w:rPr>
+          <w:lang w:val="es-MX"/>
+        </w:rPr>
+        <w:t xml:space="preserve"> componentes (servicios) en objetos de clientes de una manera segura</w:t>
+      </w:r>
+      <w:r>
+        <w:rPr>
+          <w:rStyle w:val="Refdenotaalpie"/>
+          <w:lang w:val="es-MX"/>
+        </w:rPr>
+        <w:footnoteReference w:id="3"/>
+      </w:r>
+      <w:r>
+        <w:rPr>
+          <w:lang w:val="es-MX"/>
+        </w:rPr>
+        <w:t>.</w:t>
+      </w:r>
     </w:p>
     <w:p>
       <w:pPr>
@@ -851,7 +1016,7 @@
       <w:pPr>
         <w:pStyle w:val="Prrafodelista"/>
         <w:numPr>
-          <w:ilvl w:val="0"/>
+          <w:ilvl w:val="1"/>
           <w:numId w:val="1"/>
         </w:numPr>
         <w:jc w:val="both"/>
@@ -859,17 +1024,316 @@
           <w:lang w:val="es-MX"/>
         </w:rPr>
       </w:pPr>
-      <w:r>
-        <w:rPr>
-          <w:lang w:val="es-MX"/>
-        </w:rPr>
-        <w:t>Capa de persistencia</w:t>
-      </w:r>
-      <w:r>
-        <w:rPr>
-          <w:lang w:val="es-MX"/>
-        </w:rPr>
-        <w:t xml:space="preserve">: Son plataformas </w:t>
+      <w:proofErr w:type="spellStart"/>
+      <w:r>
+        <w:rPr>
+          <w:lang w:val="es-MX"/>
+        </w:rPr>
+        <w:t>Ldcache</w:t>
+      </w:r>
+      <w:proofErr w:type="spellEnd"/>
+      <w:r>
+        <w:rPr>
+          <w:lang w:val="es-MX"/>
+        </w:rPr>
+        <w:t xml:space="preserve">: Módulo que permite agregar </w:t>
+      </w:r>
+      <w:proofErr w:type="spellStart"/>
+      <w:r>
+        <w:rPr>
+          <w:lang w:val="es-MX"/>
+        </w:rPr>
+        <w:t>diferenes</w:t>
+      </w:r>
+      <w:proofErr w:type="spellEnd"/>
+      <w:r>
+        <w:rPr>
+          <w:lang w:val="es-MX"/>
+        </w:rPr>
+        <w:t xml:space="preserve"> configuraciones </w:t>
+      </w:r>
+      <w:r>
+        <w:rPr>
+          <w:i/>
+          <w:iCs/>
+          <w:lang w:val="es-MX"/>
+        </w:rPr>
+        <w:t>cache</w:t>
+      </w:r>
+      <w:r>
+        <w:rPr>
+          <w:lang w:val="es-MX"/>
+        </w:rPr>
+        <w:t xml:space="preserve"> para </w:t>
+      </w:r>
+      <w:r>
+        <w:rPr>
+          <w:lang w:val="es-MX"/>
+        </w:rPr>
+        <w:t>las</w:t>
+      </w:r>
+      <w:r>
+        <w:rPr>
+          <w:lang w:val="es-MX"/>
+        </w:rPr>
+        <w:t xml:space="preserve"> </w:t>
+      </w:r>
+      <w:bookmarkStart w:id="0" w:name="_GoBack"/>
+      <w:bookmarkEnd w:id="0"/>
+      <w:r>
+        <w:rPr>
+          <w:lang w:val="es-MX"/>
+        </w:rPr>
+        <w:t xml:space="preserve">fuentes de datos registrados en </w:t>
+      </w:r>
+      <w:proofErr w:type="spellStart"/>
+      <w:r>
+        <w:rPr>
+          <w:i/>
+          <w:iCs/>
+          <w:lang w:val="es-MX"/>
+        </w:rPr>
+        <w:t>Ldclient</w:t>
+      </w:r>
+      <w:proofErr w:type="spellEnd"/>
+      <w:r>
+        <w:rPr>
+          <w:lang w:val="es-MX"/>
+        </w:rPr>
+        <w:t>.</w:t>
+      </w:r>
+    </w:p>
+    <w:p>
+      <w:pPr>
+        <w:pStyle w:val="Prrafodelista"/>
+        <w:numPr>
+          <w:ilvl w:val="1"/>
+          <w:numId w:val="1"/>
+        </w:numPr>
+        <w:jc w:val="both"/>
+        <w:rPr>
+          <w:lang w:val="es-MX"/>
+        </w:rPr>
+      </w:pPr>
+      <w:r>
+        <w:rPr>
+          <w:lang w:val="es-MX"/>
+        </w:rPr>
+        <w:t>Kiwi</w:t>
+      </w:r>
+      <w:r>
+        <w:rPr>
+          <w:lang w:val="es-MX"/>
+        </w:rPr>
+        <w:t xml:space="preserve"> </w:t>
+      </w:r>
+      <w:r>
+        <w:rPr>
+          <w:i/>
+          <w:iCs/>
+          <w:lang w:val="es-MX"/>
+        </w:rPr>
+        <w:t>triple store</w:t>
+      </w:r>
+      <w:r>
+        <w:rPr>
+          <w:lang w:val="es-MX"/>
+        </w:rPr>
+        <w:t xml:space="preserve">: Es el software de Apache Marmotta que permite llevar a cabo transacciones de alto rendimiento al </w:t>
+      </w:r>
+      <w:proofErr w:type="spellStart"/>
+      <w:r>
+        <w:rPr>
+          <w:i/>
+          <w:iCs/>
+          <w:lang w:val="es-MX"/>
+        </w:rPr>
+        <w:t>framework</w:t>
+      </w:r>
+      <w:proofErr w:type="spellEnd"/>
+      <w:r>
+        <w:rPr>
+          <w:lang w:val="es-MX"/>
+        </w:rPr>
+        <w:t xml:space="preserve"> de consultas, almacenamiento y análisis de datos RDF </w:t>
+      </w:r>
+      <w:proofErr w:type="spellStart"/>
+      <w:r>
+        <w:rPr>
+          <w:i/>
+          <w:iCs/>
+          <w:lang w:val="es-MX"/>
+        </w:rPr>
+        <w:t>OpenRDF</w:t>
+      </w:r>
+      <w:proofErr w:type="spellEnd"/>
+      <w:r>
+        <w:rPr>
+          <w:i/>
+          <w:iCs/>
+          <w:lang w:val="es-MX"/>
+        </w:rPr>
+        <w:t xml:space="preserve"> </w:t>
+      </w:r>
+      <w:proofErr w:type="spellStart"/>
+      <w:r>
+        <w:rPr>
+          <w:i/>
+          <w:iCs/>
+          <w:lang w:val="es-MX"/>
+        </w:rPr>
+        <w:t>Sesame</w:t>
+      </w:r>
+      <w:proofErr w:type="spellEnd"/>
+      <w:r>
+        <w:rPr>
+          <w:lang w:val="es-MX"/>
+        </w:rPr>
+        <w:t xml:space="preserve"> mediante la construcción de una base de datos relacional. Cabe decir que </w:t>
+      </w:r>
+      <w:proofErr w:type="spellStart"/>
+      <w:r>
+        <w:rPr>
+          <w:lang w:val="es-MX"/>
+        </w:rPr>
+        <w:t>KiWi</w:t>
+      </w:r>
+      <w:proofErr w:type="spellEnd"/>
+      <w:r>
+        <w:rPr>
+          <w:lang w:val="es-MX"/>
+        </w:rPr>
+        <w:t xml:space="preserve"> </w:t>
+      </w:r>
+      <w:r>
+        <w:rPr>
+          <w:i/>
+          <w:iCs/>
+          <w:lang w:val="es-MX"/>
+        </w:rPr>
+        <w:t>triple store</w:t>
+      </w:r>
+      <w:r>
+        <w:rPr>
+          <w:lang w:val="es-MX"/>
+        </w:rPr>
+        <w:t xml:space="preserve"> es el </w:t>
+      </w:r>
+      <w:proofErr w:type="spellStart"/>
+      <w:r>
+        <w:rPr>
+          <w:i/>
+          <w:iCs/>
+          <w:lang w:val="es-MX"/>
+        </w:rPr>
+        <w:t>backend</w:t>
+      </w:r>
+      <w:proofErr w:type="spellEnd"/>
+      <w:r>
+        <w:rPr>
+          <w:lang w:val="es-MX"/>
+        </w:rPr>
+        <w:t xml:space="preserve"> de Apache Marmotta. </w:t>
+      </w:r>
+    </w:p>
+    <w:p>
+      <w:pPr>
+        <w:pStyle w:val="Prrafodelista"/>
+        <w:numPr>
+          <w:ilvl w:val="1"/>
+          <w:numId w:val="1"/>
+        </w:numPr>
+        <w:jc w:val="both"/>
+        <w:rPr>
+          <w:lang w:val="es-MX"/>
+        </w:rPr>
+      </w:pPr>
+      <w:proofErr w:type="spellStart"/>
+      <w:r>
+        <w:rPr>
+          <w:lang w:val="es-MX"/>
+        </w:rPr>
+        <w:t>Ldclient</w:t>
+      </w:r>
+      <w:proofErr w:type="spellEnd"/>
+      <w:r>
+        <w:rPr>
+          <w:lang w:val="es-MX"/>
+        </w:rPr>
+        <w:t>: Es un módulo que ofrece la infraestructura para recibir información de fuentes remotas mediante diferentes protocolos, principalmente HTTP, de proveedores de datos tales como YouTube o Facebook</w:t>
+      </w:r>
+      <w:r>
+        <w:rPr>
+          <w:lang w:val="es-MX"/>
+        </w:rPr>
+        <w:t xml:space="preserve">, mapeando los datos en estructuras RDF apropiadas para ser un recurso de datos de tipo </w:t>
+      </w:r>
+      <w:proofErr w:type="spellStart"/>
+      <w:r>
+        <w:rPr>
+          <w:i/>
+          <w:iCs/>
+          <w:lang w:val="es-MX"/>
+        </w:rPr>
+        <w:t>Linked</w:t>
+      </w:r>
+      <w:proofErr w:type="spellEnd"/>
+      <w:r>
+        <w:rPr>
+          <w:i/>
+          <w:iCs/>
+          <w:lang w:val="es-MX"/>
+        </w:rPr>
+        <w:t xml:space="preserve"> data.</w:t>
+      </w:r>
+    </w:p>
+    <w:p>
+      <w:pPr>
+        <w:pStyle w:val="Prrafodelista"/>
+        <w:numPr>
+          <w:ilvl w:val="1"/>
+          <w:numId w:val="1"/>
+        </w:numPr>
+        <w:jc w:val="both"/>
+        <w:rPr>
+          <w:lang w:val="es-MX"/>
+        </w:rPr>
+      </w:pPr>
+      <w:r>
+        <w:rPr>
+          <w:lang w:val="es-MX"/>
+        </w:rPr>
+        <w:t xml:space="preserve">SPARQL </w:t>
+      </w:r>
+      <w:proofErr w:type="spellStart"/>
+      <w:r>
+        <w:rPr>
+          <w:lang w:val="es-MX"/>
+        </w:rPr>
+        <w:t>Sesame</w:t>
+      </w:r>
+      <w:proofErr w:type="spellEnd"/>
+      <w:r>
+        <w:rPr>
+          <w:lang w:val="es-MX"/>
+        </w:rPr>
+        <w:t xml:space="preserve">: Es un </w:t>
+      </w:r>
+      <w:proofErr w:type="spellStart"/>
+      <w:r>
+        <w:rPr>
+          <w:i/>
+          <w:iCs/>
+          <w:lang w:val="es-MX"/>
+        </w:rPr>
+        <w:t>framework</w:t>
+      </w:r>
+      <w:proofErr w:type="spellEnd"/>
+      <w:r>
+        <w:rPr>
+          <w:lang w:val="es-MX"/>
+        </w:rPr>
+        <w:t xml:space="preserve"> </w:t>
       </w:r>
       <w:r>
         <w:rPr>
@@ -893,81 +1357,46 @@
         <w:rPr>
           <w:lang w:val="es-MX"/>
         </w:rPr>
-        <w:t xml:space="preserve"> </w:t>
-      </w:r>
-      <w:r>
-        <w:rPr>
-          <w:lang w:val="es-MX"/>
-        </w:rPr>
-        <w:t>ajenas,</w:t>
-      </w:r>
-      <w:r>
-        <w:rPr>
-          <w:lang w:val="es-MX"/>
-        </w:rPr>
-        <w:t xml:space="preserve"> pero con la posibilidad de ser usadas por Marmotta para funcionar, tales como PostgreSQL, H2 y MySQL.</w:t>
-      </w:r>
-    </w:p>
-    <w:p>
-      <w:pPr>
-        <w:jc w:val="both"/>
-        <w:rPr>
-          <w:lang w:val="es-MX"/>
-        </w:rPr>
-      </w:pPr>
-      <w:r>
-        <w:rPr>
-          <w:lang w:val="es-MX"/>
-        </w:rPr>
-        <w:t xml:space="preserve">Cabe decir que las capas descritas anteriormente se comunican mediante diversos medios. En la capa de servicio, inyecciones de servicio tipo CDI y notificaciones de eventos son usados para enviar mensajes mientras que en la capa de persistencia se usan transacciones tipo </w:t>
-      </w:r>
-      <w:proofErr w:type="spellStart"/>
-      <w:r>
-        <w:rPr>
-          <w:lang w:val="es-MX"/>
-        </w:rPr>
-        <w:t>KiWi</w:t>
-      </w:r>
-      <w:proofErr w:type="spellEnd"/>
-      <w:r>
-        <w:rPr>
-          <w:lang w:val="es-MX"/>
-        </w:rPr>
-        <w:t xml:space="preserve"> para enviar notificaciones de actualizaciones de </w:t>
-      </w:r>
-      <w:r>
-        <w:rPr>
-          <w:i/>
-          <w:iCs/>
-          <w:lang w:val="es-MX"/>
-        </w:rPr>
-        <w:t>triple store</w:t>
-      </w:r>
-      <w:r>
-        <w:rPr>
+        <w:t xml:space="preserve"> que permite consultar, almacenar y analizar datos tipo RDF. Actualmente está adoptado por </w:t>
+      </w:r>
+      <w:r>
+        <w:rPr>
+          <w:i/>
+          <w:iCs/>
+          <w:lang w:val="es-MX"/>
+        </w:rPr>
+        <w:t>Eclipse</w:t>
+      </w:r>
+      <w:r>
+        <w:rPr>
+          <w:lang w:val="es-MX"/>
+        </w:rPr>
+        <w:t xml:space="preserve"> recibiendo el nombre </w:t>
+      </w:r>
+      <w:r>
+        <w:rPr>
+          <w:i/>
+          <w:iCs/>
+          <w:lang w:val="es-MX"/>
+        </w:rPr>
+        <w:t>Eclipse RDF4J</w:t>
+      </w:r>
+      <w:r>
+        <w:rPr>
+          <w:rStyle w:val="Refdenotaalpie"/>
+          <w:i/>
+          <w:iCs/>
+          <w:lang w:val="es-MX"/>
+        </w:rPr>
+        <w:footnoteReference w:id="4"/>
+      </w:r>
+      <w:r>
+        <w:rPr>
+          <w:i/>
+          <w:iCs/>
           <w:lang w:val="es-MX"/>
         </w:rPr>
         <w:t>.</w:t>
-      </w:r>
-    </w:p>
-    <w:p>
-      <w:pPr>
-        <w:jc w:val="both"/>
-        <w:rPr>
-          <w:lang w:val="es-MX"/>
-        </w:rPr>
-      </w:pPr>
-      <w:r>
-        <w:rPr>
-          <w:lang w:val="es-MX"/>
-        </w:rPr>
-        <w:t xml:space="preserve">Por otra parte, en la figura 1 también se observan </w:t>
-      </w:r>
-      <w:r>
-        <w:rPr>
-          <w:lang w:val="es-MX"/>
-        </w:rPr>
-        <w:t>los elementos que conforman a Marmotta</w:t>
       </w:r>
     </w:p>
     <w:p>
@@ -984,20 +1413,380 @@
       </w:pPr>
       <w:r>
         <w:rPr>
-          <w:i/>
-          <w:iCs/>
-          <w:lang w:val="es-MX"/>
-        </w:rPr>
-        <w:t>Core</w:t>
+          <w:lang w:val="es-MX"/>
+        </w:rPr>
+        <w:t>Capa de persistencia</w:t>
+      </w:r>
+      <w:r>
+        <w:rPr>
+          <w:lang w:val="es-MX"/>
+        </w:rPr>
+        <w:t xml:space="preserve">: Son plataformas </w:t>
+      </w:r>
+      <w:r>
+        <w:rPr>
+          <w:i/>
+          <w:iCs/>
+          <w:lang w:val="es-MX"/>
+        </w:rPr>
+        <w:t xml:space="preserve">open </w:t>
+      </w:r>
+      <w:proofErr w:type="spellStart"/>
+      <w:r>
+        <w:rPr>
+          <w:i/>
+          <w:iCs/>
+          <w:lang w:val="es-MX"/>
+        </w:rPr>
+        <w:t>source</w:t>
+      </w:r>
+      <w:proofErr w:type="spellEnd"/>
+      <w:r>
+        <w:rPr>
+          <w:lang w:val="es-MX"/>
+        </w:rPr>
+        <w:t xml:space="preserve"> </w:t>
+      </w:r>
+      <w:r>
+        <w:rPr>
+          <w:lang w:val="es-MX"/>
+        </w:rPr>
+        <w:t>ajenas,</w:t>
+      </w:r>
+      <w:r>
+        <w:rPr>
+          <w:lang w:val="es-MX"/>
+        </w:rPr>
+        <w:t xml:space="preserve"> pero con la posibilidad de ser usadas por Marmotta para funcionar, tales como </w:t>
+      </w:r>
+    </w:p>
+    <w:p>
+      <w:pPr>
+        <w:pStyle w:val="Prrafodelista"/>
+        <w:numPr>
+          <w:ilvl w:val="1"/>
+          <w:numId w:val="1"/>
+        </w:numPr>
+        <w:jc w:val="both"/>
+        <w:rPr>
+          <w:lang w:val="es-MX"/>
+        </w:rPr>
+      </w:pPr>
+      <w:r>
+        <w:rPr>
+          <w:lang w:val="es-MX"/>
+        </w:rPr>
+        <w:lastRenderedPageBreak/>
+        <w:t>PostgreSQL</w:t>
       </w:r>
       <w:r>
         <w:rPr>
           <w:rStyle w:val="Refdenotaalpie"/>
-          <w:i/>
-          <w:iCs/>
-          <w:lang w:val="es-MX"/>
-        </w:rPr>
-        <w:footnoteReference w:id="2"/>
+          <w:lang w:val="es-MX"/>
+        </w:rPr>
+        <w:footnoteReference w:id="5"/>
+      </w:r>
+      <w:r>
+        <w:rPr>
+          <w:lang w:val="es-MX"/>
+        </w:rPr>
+        <w:t xml:space="preserve">: Es un sistema de bases de datos objeto-relacional que usa y extiende la funcionalidades del lenguaje SQL para dar soporte a cargas de datos considerables. </w:t>
+      </w:r>
+    </w:p>
+    <w:p>
+      <w:pPr>
+        <w:pStyle w:val="Prrafodelista"/>
+        <w:numPr>
+          <w:ilvl w:val="1"/>
+          <w:numId w:val="1"/>
+        </w:numPr>
+        <w:jc w:val="both"/>
+        <w:rPr>
+          <w:lang w:val="es-MX"/>
+        </w:rPr>
+      </w:pPr>
+      <w:r>
+        <w:rPr>
+          <w:lang w:val="es-MX"/>
+        </w:rPr>
+        <w:t>H2</w:t>
+      </w:r>
+      <w:r>
+        <w:rPr>
+          <w:rStyle w:val="Refdenotaalpie"/>
+          <w:lang w:val="es-MX"/>
+        </w:rPr>
+        <w:footnoteReference w:id="6"/>
+      </w:r>
+      <w:r>
+        <w:rPr>
+          <w:lang w:val="es-MX"/>
+        </w:rPr>
+        <w:t>: Es una base de datos SQL para Java.</w:t>
+      </w:r>
+      <w:r>
+        <w:rPr>
+          <w:lang w:val="es-MX"/>
+        </w:rPr>
+        <w:t xml:space="preserve"> Las características de esta base de datos son</w:t>
+      </w:r>
+    </w:p>
+    <w:p>
+      <w:pPr>
+        <w:pStyle w:val="Prrafodelista"/>
+        <w:numPr>
+          <w:ilvl w:val="2"/>
+          <w:numId w:val="1"/>
+        </w:numPr>
+        <w:jc w:val="both"/>
+        <w:rPr>
+          <w:lang w:val="es-MX"/>
+        </w:rPr>
+      </w:pPr>
+      <w:r>
+        <w:rPr>
+          <w:lang w:val="es-MX"/>
+        </w:rPr>
+        <w:t xml:space="preserve">Es </w:t>
+      </w:r>
+      <w:r>
+        <w:rPr>
+          <w:i/>
+          <w:iCs/>
+          <w:lang w:val="es-MX"/>
+        </w:rPr>
+        <w:t xml:space="preserve">open </w:t>
+      </w:r>
+      <w:proofErr w:type="spellStart"/>
+      <w:r>
+        <w:rPr>
+          <w:i/>
+          <w:iCs/>
+          <w:lang w:val="es-MX"/>
+        </w:rPr>
+        <w:t>source</w:t>
+      </w:r>
+      <w:proofErr w:type="spellEnd"/>
+    </w:p>
+    <w:p>
+      <w:pPr>
+        <w:pStyle w:val="Prrafodelista"/>
+        <w:numPr>
+          <w:ilvl w:val="2"/>
+          <w:numId w:val="1"/>
+        </w:numPr>
+        <w:jc w:val="both"/>
+        <w:rPr>
+          <w:lang w:val="es-MX"/>
+        </w:rPr>
+      </w:pPr>
+      <w:r>
+        <w:rPr>
+          <w:lang w:val="es-MX"/>
+        </w:rPr>
+        <w:t>Soporta el estándar SQL</w:t>
+      </w:r>
+    </w:p>
+    <w:p>
+      <w:pPr>
+        <w:pStyle w:val="Prrafodelista"/>
+        <w:numPr>
+          <w:ilvl w:val="2"/>
+          <w:numId w:val="1"/>
+        </w:numPr>
+        <w:jc w:val="both"/>
+        <w:rPr>
+          <w:lang w:val="es-MX"/>
+        </w:rPr>
+      </w:pPr>
+      <w:r>
+        <w:rPr>
+          <w:lang w:val="es-MX"/>
+        </w:rPr>
+        <w:t>Contiene mecanismos de seguridad</w:t>
+      </w:r>
+    </w:p>
+    <w:p>
+      <w:pPr>
+        <w:pStyle w:val="Prrafodelista"/>
+        <w:numPr>
+          <w:ilvl w:val="2"/>
+          <w:numId w:val="1"/>
+        </w:numPr>
+        <w:jc w:val="both"/>
+        <w:rPr>
+          <w:lang w:val="es-MX"/>
+        </w:rPr>
+      </w:pPr>
+      <w:r>
+        <w:rPr>
+          <w:lang w:val="es-MX"/>
+        </w:rPr>
+        <w:t xml:space="preserve">Puede ser usada mediante el </w:t>
+      </w:r>
+      <w:r>
+        <w:rPr>
+          <w:lang w:val="es-MX"/>
+        </w:rPr>
+        <w:t>controlador</w:t>
+      </w:r>
+      <w:r>
+        <w:rPr>
+          <w:lang w:val="es-MX"/>
+        </w:rPr>
+        <w:t xml:space="preserve"> de </w:t>
+      </w:r>
+      <w:r>
+        <w:rPr>
+          <w:i/>
+          <w:iCs/>
+          <w:lang w:val="es-MX"/>
+        </w:rPr>
+        <w:t>PostgreSQL.</w:t>
+      </w:r>
+    </w:p>
+    <w:p>
+      <w:pPr>
+        <w:pStyle w:val="Prrafodelista"/>
+        <w:numPr>
+          <w:ilvl w:val="1"/>
+          <w:numId w:val="1"/>
+        </w:numPr>
+        <w:jc w:val="both"/>
+        <w:rPr>
+          <w:lang w:val="es-MX"/>
+        </w:rPr>
+      </w:pPr>
+      <w:r>
+        <w:rPr>
+          <w:lang w:val="es-MX"/>
+        </w:rPr>
+        <w:t>MySQ</w:t>
+      </w:r>
+      <w:r>
+        <w:rPr>
+          <w:lang w:val="es-MX"/>
+        </w:rPr>
+        <w:t>L</w:t>
+      </w:r>
+      <w:r>
+        <w:rPr>
+          <w:rStyle w:val="Refdenotaalpie"/>
+          <w:lang w:val="es-MX"/>
+        </w:rPr>
+        <w:footnoteReference w:id="7"/>
+      </w:r>
+      <w:r>
+        <w:rPr>
+          <w:lang w:val="es-MX"/>
+        </w:rPr>
+        <w:t xml:space="preserve">: Es una base de datos relacional </w:t>
+      </w:r>
+      <w:r>
+        <w:rPr>
+          <w:i/>
+          <w:iCs/>
+          <w:lang w:val="es-MX"/>
+        </w:rPr>
+        <w:t>open</w:t>
+      </w:r>
+      <w:r>
+        <w:rPr>
+          <w:lang w:val="es-MX"/>
+        </w:rPr>
+        <w:t xml:space="preserve"> </w:t>
+      </w:r>
+      <w:proofErr w:type="spellStart"/>
+      <w:r>
+        <w:rPr>
+          <w:i/>
+          <w:iCs/>
+          <w:lang w:val="es-MX"/>
+        </w:rPr>
+        <w:t>source</w:t>
+      </w:r>
+      <w:proofErr w:type="spellEnd"/>
+      <w:r>
+        <w:rPr>
+          <w:lang w:val="es-MX"/>
+        </w:rPr>
+        <w:t xml:space="preserve"> rápida, confiable, escalable y fácil de usar. Puede usarse en clientes, servidores y sistemas embebidos. </w:t>
+      </w:r>
+    </w:p>
+    <w:p>
+      <w:pPr>
+        <w:jc w:val="both"/>
+        <w:rPr>
+          <w:lang w:val="es-MX"/>
+        </w:rPr>
+      </w:pPr>
+      <w:r>
+        <w:rPr>
+          <w:lang w:val="es-MX"/>
+        </w:rPr>
+        <w:t xml:space="preserve">Cabe decir que las capas descritas anteriormente se comunican mediante diversos medios. En la capa de servicio, inyecciones de servicio tipo CDI y notificaciones de eventos son usados para enviar mensajes mientras que en la capa de persistencia se usan transacciones tipo </w:t>
+      </w:r>
+      <w:proofErr w:type="spellStart"/>
+      <w:r>
+        <w:rPr>
+          <w:i/>
+          <w:iCs/>
+          <w:lang w:val="es-MX"/>
+        </w:rPr>
+        <w:t>KiWi</w:t>
+      </w:r>
+      <w:proofErr w:type="spellEnd"/>
+      <w:r>
+        <w:rPr>
+          <w:lang w:val="es-MX"/>
+        </w:rPr>
+        <w:t xml:space="preserve"> </w:t>
+      </w:r>
+      <w:r>
+        <w:rPr>
+          <w:lang w:val="es-MX"/>
+        </w:rPr>
+        <w:t>enviándose</w:t>
+      </w:r>
+      <w:r>
+        <w:rPr>
+          <w:lang w:val="es-MX"/>
+        </w:rPr>
+        <w:t xml:space="preserve"> notificaciones de actualizaciones de </w:t>
+      </w:r>
+      <w:r>
+        <w:rPr>
+          <w:i/>
+          <w:iCs/>
+          <w:lang w:val="es-MX"/>
+        </w:rPr>
+        <w:t>triple store</w:t>
+      </w:r>
+      <w:r>
+        <w:rPr>
+          <w:lang w:val="es-MX"/>
+        </w:rPr>
+        <w:t>.</w:t>
+      </w:r>
+    </w:p>
+    <w:p>
+      <w:pPr>
+        <w:jc w:val="both"/>
+        <w:rPr>
+          <w:lang w:val="es-MX"/>
+        </w:rPr>
+      </w:pPr>
+      <w:r>
+        <w:rPr>
+          <w:lang w:val="es-MX"/>
+        </w:rPr>
+        <w:t xml:space="preserve">Por otra parte, en la figura 1 también se observan </w:t>
+      </w:r>
+      <w:r>
+        <w:rPr>
+          <w:lang w:val="es-MX"/>
+        </w:rPr>
+        <w:t>los elementos que conforman a Marmotta</w:t>
       </w:r>
     </w:p>
     <w:p>
@@ -1009,21 +1798,17 @@
         </w:numPr>
         <w:jc w:val="both"/>
         <w:rPr>
-          <w:i/>
-          <w:iCs/>
-          <w:lang w:val="es-MX"/>
-        </w:rPr>
-      </w:pPr>
-      <w:proofErr w:type="spellStart"/>
-      <w:r>
-        <w:rPr>
-          <w:i/>
-          <w:iCs/>
-          <w:lang w:val="es-MX"/>
-        </w:rPr>
-        <w:t>LDCache</w:t>
-      </w:r>
-      <w:proofErr w:type="spellEnd"/>
+          <w:lang w:val="es-MX"/>
+        </w:rPr>
+      </w:pPr>
+      <w:r>
+        <w:rPr>
+          <w:i/>
+          <w:iCs/>
+          <w:lang w:val="es-MX"/>
+        </w:rPr>
+        <w:t>Core</w:t>
+      </w:r>
       <w:r>
         <w:rPr>
           <w:rStyle w:val="Refdenotaalpie"/>
@@ -1031,7 +1816,35 @@
           <w:iCs/>
           <w:lang w:val="es-MX"/>
         </w:rPr>
-        <w:footnoteReference w:id="3"/>
+        <w:footnoteReference w:id="8"/>
+      </w:r>
+      <w:r>
+        <w:rPr>
+          <w:i/>
+          <w:iCs/>
+          <w:lang w:val="es-MX"/>
+        </w:rPr>
+        <w:t xml:space="preserve">: </w:t>
+      </w:r>
+      <w:r>
+        <w:rPr>
+          <w:lang w:val="es-MX"/>
+        </w:rPr>
+        <w:t xml:space="preserve">Módulo que proporciona todas las funcionalidades para que la plataforma funcione. Los demás módulos dependen del </w:t>
+      </w:r>
+      <w:r>
+        <w:rPr>
+          <w:i/>
+          <w:iCs/>
+          <w:lang w:val="es-MX"/>
+        </w:rPr>
+        <w:t>Core</w:t>
+      </w:r>
+      <w:r>
+        <w:rPr>
+          <w:lang w:val="es-MX"/>
+        </w:rPr>
+        <w:t>.</w:t>
       </w:r>
     </w:p>
     <w:p>
@@ -1043,8 +1856,6 @@
         </w:numPr>
         <w:jc w:val="both"/>
         <w:rPr>
-          <w:i/>
-          <w:iCs/>
           <w:lang w:val="es-MX"/>
         </w:rPr>
       </w:pPr>
@@ -1055,7 +1866,7 @@
           <w:iCs/>
           <w:lang w:val="es-MX"/>
         </w:rPr>
-        <w:t>LDPath</w:t>
+        <w:t>LDCache</w:t>
       </w:r>
       <w:proofErr w:type="spellEnd"/>
       <w:r>
@@ -1065,7 +1876,87 @@
           <w:iCs/>
           <w:lang w:val="es-MX"/>
         </w:rPr>
-        <w:footnoteReference w:id="4"/>
+        <w:footnoteReference w:id="9"/>
+      </w:r>
+      <w:r>
+        <w:rPr>
+          <w:i/>
+          <w:iCs/>
+          <w:lang w:val="es-MX"/>
+        </w:rPr>
+        <w:t xml:space="preserve">: </w:t>
+      </w:r>
+      <w:r>
+        <w:rPr>
+          <w:lang w:val="es-MX"/>
+        </w:rPr>
+        <w:t xml:space="preserve">Módulo que permite agregar </w:t>
+      </w:r>
+      <w:r>
+        <w:rPr>
+          <w:lang w:val="es-MX"/>
+        </w:rPr>
+        <w:t>diferentes</w:t>
+      </w:r>
+      <w:r>
+        <w:rPr>
+          <w:lang w:val="es-MX"/>
+        </w:rPr>
+        <w:t xml:space="preserve"> configuraciones </w:t>
+      </w:r>
+      <w:r>
+        <w:rPr>
+          <w:i/>
+          <w:iCs/>
+          <w:lang w:val="es-MX"/>
+        </w:rPr>
+        <w:t>cache</w:t>
+      </w:r>
+      <w:r>
+        <w:rPr>
+          <w:lang w:val="es-MX"/>
+        </w:rPr>
+        <w:t xml:space="preserve"> para </w:t>
+      </w:r>
+      <w:r>
+        <w:rPr>
+          <w:lang w:val="es-MX"/>
+        </w:rPr>
+        <w:t>las</w:t>
+      </w:r>
+      <w:r>
+        <w:rPr>
+          <w:lang w:val="es-MX"/>
+        </w:rPr>
+        <w:t xml:space="preserve"> fuentes de datos registrados </w:t>
+      </w:r>
+      <w:r>
+        <w:rPr>
+          <w:lang w:val="es-MX"/>
+        </w:rPr>
+        <w:t>dentro del módulo</w:t>
+      </w:r>
+      <w:r>
+        <w:rPr>
+          <w:lang w:val="es-MX"/>
+        </w:rPr>
+        <w:t xml:space="preserve"> </w:t>
+      </w:r>
+      <w:proofErr w:type="spellStart"/>
+      <w:r>
+        <w:rPr>
+          <w:i/>
+          <w:iCs/>
+          <w:lang w:val="es-MX"/>
+        </w:rPr>
+        <w:t>Ldclient</w:t>
+      </w:r>
+      <w:proofErr w:type="spellEnd"/>
+      <w:r>
+        <w:rPr>
+          <w:lang w:val="es-MX"/>
+        </w:rPr>
+        <w:t>.</w:t>
       </w:r>
     </w:p>
     <w:p>
@@ -1077,6 +1968,8 @@
         </w:numPr>
         <w:jc w:val="both"/>
         <w:rPr>
+          <w:i/>
+          <w:iCs/>
           <w:lang w:val="es-MX"/>
         </w:rPr>
       </w:pPr>
@@ -1087,7 +1980,7 @@
           <w:iCs/>
           <w:lang w:val="es-MX"/>
         </w:rPr>
-        <w:t>Reasoner</w:t>
+        <w:t>LDPath</w:t>
       </w:r>
       <w:proofErr w:type="spellEnd"/>
       <w:r>
@@ -1097,7 +1990,59 @@
           <w:iCs/>
           <w:lang w:val="es-MX"/>
         </w:rPr>
-        <w:footnoteReference w:id="5"/>
+        <w:footnoteReference w:id="10"/>
+      </w:r>
+      <w:r>
+        <w:rPr>
+          <w:i/>
+          <w:iCs/>
+          <w:lang w:val="es-MX"/>
+        </w:rPr>
+        <w:t xml:space="preserve">: </w:t>
+      </w:r>
+      <w:r>
+        <w:rPr>
+          <w:lang w:val="es-MX"/>
+        </w:rPr>
+        <w:t xml:space="preserve">Lenguaje de consulta basado en rutas diseñado para consultar y recibir datos de la nube del </w:t>
+      </w:r>
+      <w:proofErr w:type="spellStart"/>
+      <w:r>
+        <w:rPr>
+          <w:i/>
+          <w:iCs/>
+          <w:lang w:val="es-MX"/>
+        </w:rPr>
+        <w:t>Linked</w:t>
+      </w:r>
+      <w:proofErr w:type="spellEnd"/>
+      <w:r>
+        <w:rPr>
+          <w:i/>
+          <w:iCs/>
+          <w:lang w:val="es-MX"/>
+        </w:rPr>
+        <w:t xml:space="preserve"> Data</w:t>
+      </w:r>
+      <w:r>
+        <w:rPr>
+          <w:lang w:val="es-MX"/>
+        </w:rPr>
+        <w:t xml:space="preserve"> al seguir enlaces </w:t>
+      </w:r>
+      <w:r>
+        <w:rPr>
+          <w:i/>
+          <w:iCs/>
+          <w:lang w:val="es-MX"/>
+        </w:rPr>
+        <w:t>RDF</w:t>
+      </w:r>
+      <w:r>
+        <w:rPr>
+          <w:lang w:val="es-MX"/>
+        </w:rPr>
+        <w:t xml:space="preserve"> entre los servidores y las fuentes de información.</w:t>
       </w:r>
     </w:p>
     <w:p>
@@ -1112,14 +2057,16 @@
           <w:lang w:val="es-MX"/>
         </w:rPr>
       </w:pPr>
-      <w:r>
-        <w:rPr>
-          <w:i/>
-          <w:iCs/>
-          <w:lang w:val="es-MX"/>
-        </w:rPr>
-        <w:t>SPARQL 1.1</w:t>
-      </w:r>
+      <w:proofErr w:type="spellStart"/>
+      <w:r>
+        <w:rPr>
+          <w:i/>
+          <w:iCs/>
+          <w:lang w:val="es-MX"/>
+        </w:rPr>
+        <w:t>Reasoner</w:t>
+      </w:r>
+      <w:proofErr w:type="spellEnd"/>
       <w:r>
         <w:rPr>
           <w:rStyle w:val="Refdenotaalpie"/>
@@ -1127,7 +2074,21 @@
           <w:iCs/>
           <w:lang w:val="es-MX"/>
         </w:rPr>
-        <w:footnoteReference w:id="6"/>
+        <w:footnoteReference w:id="11"/>
+      </w:r>
+      <w:r>
+        <w:rPr>
+          <w:i/>
+          <w:iCs/>
+          <w:lang w:val="es-MX"/>
+        </w:rPr>
+        <w:t xml:space="preserve">: </w:t>
+      </w:r>
+      <w:r>
+        <w:rPr>
+          <w:lang w:val="es-MX"/>
+        </w:rPr>
+        <w:t xml:space="preserve">Módulo capaz de llevar a cabo inferencias mediante secuencias lógicas basándose en el lenguaje ontológico usado en Marmotta. </w:t>
       </w:r>
     </w:p>
     <w:p>
@@ -1142,6 +2103,78 @@
           <w:lang w:val="es-MX"/>
         </w:rPr>
       </w:pPr>
+      <w:r>
+        <w:rPr>
+          <w:i/>
+          <w:iCs/>
+          <w:lang w:val="es-MX"/>
+        </w:rPr>
+        <w:t>SPARQL 1.1</w:t>
+      </w:r>
+      <w:r>
+        <w:rPr>
+          <w:rStyle w:val="Refdenotaalpie"/>
+          <w:i/>
+          <w:iCs/>
+          <w:lang w:val="es-MX"/>
+        </w:rPr>
+        <w:footnoteReference w:id="12"/>
+      </w:r>
+      <w:r>
+        <w:rPr>
+          <w:i/>
+          <w:iCs/>
+          <w:lang w:val="es-MX"/>
+        </w:rPr>
+        <w:t xml:space="preserve">: </w:t>
+      </w:r>
+      <w:r>
+        <w:rPr>
+          <w:lang w:val="es-MX"/>
+        </w:rPr>
+        <w:t xml:space="preserve">Módulo de Marmotta que da soporte a </w:t>
+      </w:r>
+      <w:r>
+        <w:rPr>
+          <w:i/>
+          <w:iCs/>
+          <w:lang w:val="es-MX"/>
+        </w:rPr>
+        <w:t>SPARQL 1.1</w:t>
+      </w:r>
+      <w:r>
+        <w:rPr>
+          <w:lang w:val="es-MX"/>
+        </w:rPr>
+        <w:t xml:space="preserve">. La documentación de Marmotta menciona que de las 11 recomendaciones que </w:t>
+      </w:r>
+      <w:r>
+        <w:rPr>
+          <w:i/>
+          <w:iCs/>
+          <w:lang w:val="es-MX"/>
+        </w:rPr>
+        <w:t>SPARQL 1.1</w:t>
+      </w:r>
+      <w:r>
+        <w:rPr>
+          <w:lang w:val="es-MX"/>
+        </w:rPr>
+        <w:t xml:space="preserve"> propone, solo se tienen implementadas 9. Esto implica que 2 están pendientes por cumplir, entre una de ellas, la capacidad de llevar a cabo consultas federadas. </w:t>
+      </w:r>
+    </w:p>
+    <w:p>
+      <w:pPr>
+        <w:pStyle w:val="Prrafodelista"/>
+        <w:numPr>
+          <w:ilvl w:val="0"/>
+          <w:numId w:val="1"/>
+        </w:numPr>
+        <w:jc w:val="both"/>
+        <w:rPr>
+          <w:lang w:val="es-MX"/>
+        </w:rPr>
+      </w:pPr>
       <w:proofErr w:type="spellStart"/>
       <w:r>
         <w:rPr>
@@ -1175,7 +2208,43 @@
           <w:iCs/>
           <w:lang w:val="es-MX"/>
         </w:rPr>
-        <w:footnoteReference w:id="7"/>
+        <w:footnoteReference w:id="13"/>
+      </w:r>
+      <w:r>
+        <w:rPr>
+          <w:i/>
+          <w:iCs/>
+          <w:lang w:val="es-MX"/>
+        </w:rPr>
+        <w:t xml:space="preserve">: </w:t>
+      </w:r>
+      <w:r>
+        <w:rPr>
+          <w:lang w:val="es-MX"/>
+        </w:rPr>
+        <w:t xml:space="preserve">Servicio que Marmotta ofrece para mantener actualizada actualizaciones de tripletas mediante grafos configurables. Esto lo lleva a cabo mediante </w:t>
+      </w:r>
+      <w:r>
+        <w:rPr>
+          <w:lang w:val="es-MX"/>
+        </w:rPr>
+        <w:t xml:space="preserve">estampas de tiempo y </w:t>
+      </w:r>
+      <w:proofErr w:type="spellStart"/>
+      <w:r>
+        <w:rPr>
+          <w:i/>
+          <w:iCs/>
+          <w:lang w:val="es-MX"/>
+        </w:rPr>
+        <w:t>snapshots</w:t>
+      </w:r>
+      <w:proofErr w:type="spellEnd"/>
+      <w:r>
+        <w:rPr>
+          <w:lang w:val="es-MX"/>
+        </w:rPr>
+        <w:t xml:space="preserve"> del grafo.</w:t>
       </w:r>
     </w:p>
     <w:p>
@@ -1229,7 +2298,7 @@
         </w:rPr>
         <w:lastRenderedPageBreak/>
         <w:drawing>
-          <wp:inline distT="0" distB="0" distL="0" distR="0">
+          <wp:inline distT="0" distB="0" distL="0" distR="0" wp14:anchorId="17C71D77" wp14:editId="4CC2232A">
             <wp:extent cx="9371965" cy="4123894"/>
             <wp:effectExtent l="0" t="0" r="635" b="0"/>
             <wp:docPr id="4" name="Imagen 4"/>
@@ -1335,8 +2404,6 @@
         </w:rPr>
         <w:t xml:space="preserve"> Arquitectura de Apache Marmotta</w:t>
       </w:r>
-      <w:bookmarkStart w:id="0" w:name="_GoBack"/>
-      <w:bookmarkEnd w:id="0"/>
     </w:p>
     <w:p>
       <w:pPr>
@@ -1440,13 +2507,181 @@
       <w:r>
         <w:rPr>
           <w:rStyle w:val="Refdenotaalpie"/>
+          <w:lang w:val="es-MX"/>
         </w:rPr>
         <w:footnoteRef/>
       </w:r>
       <w:r>
+        <w:rPr>
+          <w:lang w:val="es-MX"/>
+        </w:rPr>
+        <w:t xml:space="preserve"> Se le denomina inyección, en ingeniería de software, a la técnica por la cual un objeto, o método estático, suministra las dependencias de otro objeto. Las dependencias son objetos que pueden ser utilizados, por lo que son también considerados como un servicio.</w:t>
+      </w:r>
+    </w:p>
+  </w:footnote>
+  <w:footnote w:id="3">
+    <w:p>
+      <w:pPr>
+        <w:pStyle w:val="Textonotapie"/>
+        <w:rPr>
+          <w:lang w:val="es-MX"/>
+        </w:rPr>
+      </w:pPr>
+      <w:r>
+        <w:rPr>
+          <w:rStyle w:val="Refdenotaalpie"/>
+          <w:lang w:val="es-MX"/>
+        </w:rPr>
+        <w:footnoteRef/>
+      </w:r>
+      <w:r>
+        <w:rPr>
+          <w:lang w:val="es-MX"/>
+        </w:rPr>
         <w:t xml:space="preserve"> </w:t>
       </w:r>
       <w:hyperlink r:id="rId2" w:history="1">
+        <w:r>
+          <w:rPr>
+            <w:rStyle w:val="Hipervnculo"/>
+            <w:lang w:val="es-MX"/>
+          </w:rPr>
+          <w:t>https://weld.cdi-spec.org/</w:t>
+        </w:r>
+      </w:hyperlink>
+    </w:p>
+  </w:footnote>
+  <w:footnote w:id="4">
+    <w:p>
+      <w:pPr>
+        <w:pStyle w:val="Textonotapie"/>
+        <w:rPr>
+          <w:lang w:val="es-MX"/>
+        </w:rPr>
+      </w:pPr>
+      <w:r>
+        <w:rPr>
+          <w:rStyle w:val="Refdenotaalpie"/>
+          <w:lang w:val="es-MX"/>
+        </w:rPr>
+        <w:footnoteRef/>
+      </w:r>
+      <w:r>
+        <w:rPr>
+          <w:lang w:val="es-MX"/>
+        </w:rPr>
+        <w:t xml:space="preserve"> </w:t>
+      </w:r>
+      <w:hyperlink r:id="rId3" w:history="1">
+        <w:r>
+          <w:rPr>
+            <w:rStyle w:val="Hipervnculo"/>
+            <w:lang w:val="es-MX"/>
+          </w:rPr>
+          <w:t>https://rdf4j.eclipse.org/documentation/migration/</w:t>
+        </w:r>
+      </w:hyperlink>
+    </w:p>
+  </w:footnote>
+  <w:footnote w:id="5">
+    <w:p>
+      <w:pPr>
+        <w:pStyle w:val="Textonotapie"/>
+        <w:rPr>
+          <w:lang w:val="es-MX"/>
+        </w:rPr>
+      </w:pPr>
+      <w:r>
+        <w:rPr>
+          <w:rStyle w:val="Refdenotaalpie"/>
+        </w:rPr>
+        <w:footnoteRef/>
+      </w:r>
+      <w:r>
+        <w:t xml:space="preserve"> </w:t>
+      </w:r>
+      <w:hyperlink r:id="rId4" w:history="1">
+        <w:r>
+          <w:rPr>
+            <w:rStyle w:val="Hipervnculo"/>
+          </w:rPr>
+          <w:t>https://www.postgresql.org/about/</w:t>
+        </w:r>
+      </w:hyperlink>
+    </w:p>
+  </w:footnote>
+  <w:footnote w:id="6">
+    <w:p>
+      <w:pPr>
+        <w:pStyle w:val="Textonotapie"/>
+        <w:rPr>
+          <w:lang w:val="es-MX"/>
+        </w:rPr>
+      </w:pPr>
+      <w:r>
+        <w:rPr>
+          <w:rStyle w:val="Refdenotaalpie"/>
+        </w:rPr>
+        <w:footnoteRef/>
+      </w:r>
+      <w:r>
+        <w:t xml:space="preserve"> </w:t>
+      </w:r>
+      <w:hyperlink r:id="rId5" w:history="1">
+        <w:r>
+          <w:rPr>
+            <w:rStyle w:val="Hipervnculo"/>
+          </w:rPr>
+          <w:t>https://www.h2database.com/html/main.html</w:t>
+        </w:r>
+      </w:hyperlink>
+    </w:p>
+  </w:footnote>
+  <w:footnote w:id="7">
+    <w:p>
+      <w:pPr>
+        <w:pStyle w:val="Textonotapie"/>
+        <w:rPr>
+          <w:lang w:val="es-MX"/>
+        </w:rPr>
+      </w:pPr>
+      <w:r>
+        <w:rPr>
+          <w:rStyle w:val="Refdenotaalpie"/>
+        </w:rPr>
+        <w:footnoteRef/>
+      </w:r>
+      <w:r>
+        <w:t xml:space="preserve"> </w:t>
+      </w:r>
+      <w:hyperlink r:id="rId6" w:history="1">
+        <w:r>
+          <w:rPr>
+            <w:rStyle w:val="Hipervnculo"/>
+          </w:rPr>
+          <w:t>https://dev.mysql.com/doc/refman/8.0/en/what-is-mysql.html</w:t>
+        </w:r>
+      </w:hyperlink>
+    </w:p>
+  </w:footnote>
+  <w:footnote w:id="8">
+    <w:p>
+      <w:pPr>
+        <w:pStyle w:val="Textonotapie"/>
+        <w:rPr>
+          <w:lang w:val="es-MX"/>
+        </w:rPr>
+      </w:pPr>
+      <w:r>
+        <w:rPr>
+          <w:rStyle w:val="Refdenotaalpie"/>
+        </w:rPr>
+        <w:footnoteRef/>
+      </w:r>
+      <w:r>
+        <w:t xml:space="preserve"> </w:t>
+      </w:r>
+      <w:hyperlink r:id="rId7" w:history="1">
         <w:r>
           <w:rPr>
             <w:rStyle w:val="Hipervnculo"/>
@@ -1456,7 +2691,7 @@
       </w:hyperlink>
     </w:p>
   </w:footnote>
-  <w:footnote w:id="3">
+  <w:footnote w:id="9">
     <w:p>
       <w:pPr>
         <w:pStyle w:val="Textonotapie"/>
@@ -1473,7 +2708,7 @@
       <w:r>
         <w:t xml:space="preserve"> </w:t>
       </w:r>
-      <w:hyperlink r:id="rId3" w:history="1">
+      <w:hyperlink r:id="rId8" w:history="1">
         <w:r>
           <w:rPr>
             <w:rStyle w:val="Hipervnculo"/>
@@ -1483,7 +2718,7 @@
       </w:hyperlink>
     </w:p>
   </w:footnote>
-  <w:footnote w:id="4">
+  <w:footnote w:id="10">
     <w:p>
       <w:pPr>
         <w:pStyle w:val="Textonotapie"/>
@@ -1500,17 +2735,29 @@
       <w:r>
         <w:t xml:space="preserve"> </w:t>
       </w:r>
-      <w:hyperlink r:id="rId4" w:history="1">
+      <w:hyperlink r:id="rId9" w:history="1">
         <w:r>
           <w:rPr>
             <w:rStyle w:val="Hipervnculo"/>
           </w:rPr>
-          <w:t>https://marmotta.apache.org/platform/ldpath-module.html</w:t>
+          <w:t>https://marmotta.apache.org/platform/ldpath-module.</w:t>
+        </w:r>
+        <w:r>
+          <w:rPr>
+            <w:rStyle w:val="Hipervnculo"/>
+          </w:rPr>
+          <w:t>h</w:t>
+        </w:r>
+        <w:r>
+          <w:rPr>
+            <w:rStyle w:val="Hipervnculo"/>
+          </w:rPr>
+          <w:t>tml</w:t>
         </w:r>
       </w:hyperlink>
     </w:p>
   </w:footnote>
-  <w:footnote w:id="5">
+  <w:footnote w:id="11">
     <w:p>
       <w:pPr>
         <w:pStyle w:val="Textonotapie"/>
@@ -1524,7 +2771,7 @@
       <w:r>
         <w:t xml:space="preserve"> </w:t>
       </w:r>
-      <w:hyperlink r:id="rId5" w:history="1">
+      <w:hyperlink r:id="rId10" w:history="1">
         <w:r>
           <w:rPr>
             <w:rStyle w:val="Hipervnculo"/>
@@ -1534,7 +2781,7 @@
       </w:hyperlink>
     </w:p>
   </w:footnote>
-  <w:footnote w:id="6">
+  <w:footnote w:id="12">
     <w:p>
       <w:pPr>
         <w:pStyle w:val="Textonotapie"/>
@@ -1551,7 +2798,7 @@
       <w:r>
         <w:t xml:space="preserve"> </w:t>
       </w:r>
-      <w:hyperlink r:id="rId6" w:history="1">
+      <w:hyperlink r:id="rId11" w:history="1">
         <w:r>
           <w:rPr>
             <w:rStyle w:val="Hipervnculo"/>
@@ -1561,7 +2808,7 @@
       </w:hyperlink>
     </w:p>
   </w:footnote>
-  <w:footnote w:id="7">
+  <w:footnote w:id="13">
     <w:p>
       <w:pPr>
         <w:pStyle w:val="Textonotapie"/>
@@ -1578,7 +2825,7 @@
       <w:r>
         <w:t xml:space="preserve"> </w:t>
       </w:r>
-      <w:hyperlink r:id="rId7" w:history="1">
+      <w:hyperlink r:id="rId12" w:history="1">
         <w:r>
           <w:rPr>
             <w:rStyle w:val="Hipervnculo"/>
@@ -1620,7 +2867,7 @@
         <w:rFonts w:ascii="Courier New" w:hAnsi="Courier New" w:cs="Courier New" w:hint="default"/>
       </w:rPr>
     </w:lvl>
-    <w:lvl w:ilvl="2" w:tplc="080A0005" w:tentative="1">
+    <w:lvl w:ilvl="2" w:tplc="080A0005">
       <w:start w:val="1"/>
       <w:numFmt w:val="bullet"/>
       <w:lvlText w:val=""/>
@@ -1949,6 +3196,7 @@
     <w:lsdException w:name="HTML Sample" w:semiHidden="1" w:unhideWhenUsed="1"/>
     <w:lsdException w:name="HTML Typewriter" w:semiHidden="1" w:unhideWhenUsed="1"/>
     <w:lsdException w:name="HTML Variable" w:semiHidden="1" w:unhideWhenUsed="1"/>
+    <w:lsdException w:name="Normal Table" w:semiHidden="1" w:unhideWhenUsed="1"/>
     <w:lsdException w:name="annotation subject" w:semiHidden="1" w:unhideWhenUsed="1"/>
     <w:lsdException w:name="No List" w:semiHidden="1" w:unhideWhenUsed="1"/>
     <w:lsdException w:name="Outline List 1" w:semiHidden="1" w:unhideWhenUsed="1"/>
@@ -1994,9 +3242,11 @@
     <w:lsdException w:name="Table Subtle 1" w:semiHidden="1" w:unhideWhenUsed="1"/>
     <w:lsdException w:name="Table Subtle 2" w:semiHidden="1" w:unhideWhenUsed="1"/>
     <w:lsdException w:name="Table Web 1" w:semiHidden="1" w:unhideWhenUsed="1"/>
+    <w:lsdException w:name="Table Web 2" w:semiHidden="1" w:unhideWhenUsed="1"/>
     <w:lsdException w:name="Table Web 3" w:semiHidden="1" w:unhideWhenUsed="1"/>
     <w:lsdException w:name="Balloon Text" w:semiHidden="1" w:unhideWhenUsed="1"/>
     <w:lsdException w:name="Table Grid" w:uiPriority="59"/>
+    <w:lsdException w:name="Table Theme" w:semiHidden="1" w:unhideWhenUsed="1"/>
     <w:lsdException w:name="Placeholder Text" w:semiHidden="1"/>
     <w:lsdException w:name="No Spacing" w:uiPriority="1" w:qFormat="1"/>
     <w:lsdException w:name="Light Shading" w:uiPriority="60"/>
@@ -2387,6 +3637,18 @@
       </w:tblBorders>
     </w:tblPr>
   </w:style>
+  <w:style w:type="character" w:styleId="Hipervnculovisitado">
+    <w:name w:val="FollowedHyperlink"/>
+    <w:basedOn w:val="Fuentedeprrafopredeter"/>
+    <w:uiPriority w:val="99"/>
+    <w:semiHidden/>
+    <w:unhideWhenUsed/>
+    <w:rsid w:val="0072539D"/>
+    <w:rPr>
+      <w:color w:val="954F72" w:themeColor="followedHyperlink"/>
+      <w:u w:val="single"/>
+    </w:rPr>
+  </w:style>
 </w:styles>
 </file>
 
@@ -2656,7 +3918,7 @@
 </file>
 
 <file path=customXml/itemProps1.xml><?xml version="1.0" encoding="utf-8"?>
-<ds:datastoreItem xmlns:ds="http://schemas.openxmlformats.org/officeDocument/2006/customXml" ds:itemID="{A8A27EF2-81E8-47B2-AFDA-99805DD3B661}">
+<ds:datastoreItem xmlns:ds="http://schemas.openxmlformats.org/officeDocument/2006/customXml" ds:itemID="{4CE824D9-1BAC-4B2B-9BC4-8ADBFAF6ACC8}">
   <ds:schemaRefs>
     <ds:schemaRef ds:uri="http://schemas.openxmlformats.org/officeDocument/2006/bibliography"/>
   </ds:schemaRefs>

</xml_diff>